<commit_message>
Update Samenwerking Overeenkomst plastic vanger.docx
</commit_message>
<xml_diff>
--- a/documentatie/manage en control/Samenwerking Overeenkomst plastic vanger.docx
+++ b/documentatie/manage en control/Samenwerking Overeenkomst plastic vanger.docx
@@ -58,23 +58,7 @@
           <w:b/>
           <w:bCs/>
         </w:rPr>
-        <w:t xml:space="preserve"> van der </w:t>
-      </w:r>
-      <w:proofErr w:type="spellStart"/>
-      <w:r>
-        <w:rPr>
-          <w:b/>
-          <w:bCs/>
-        </w:rPr>
-        <w:t>Leeden</w:t>
-      </w:r>
-      <w:proofErr w:type="spellEnd"/>
-      <w:r>
-        <w:rPr>
-          <w:b/>
-          <w:bCs/>
-        </w:rPr>
-        <w:t>(1103194)</w:t>
+        <w:t xml:space="preserve"> van der Leeden(1103194)</w:t>
       </w:r>
     </w:p>
     <w:p>
@@ -170,6 +154,9 @@
       </w:r>
     </w:p>
     <w:p>
+      <w:pPr>
+        <w:ind w:left="720"/>
+      </w:pPr>
       <w:r>
         <w:t xml:space="preserve">Het eind doel van deze samenwerking is om een motor op basis van de gegevens van het weerstation besturen die aan alle vastgestelde </w:t>
       </w:r>
@@ -198,6 +185,9 @@
       </w:r>
     </w:p>
     <w:p>
+      <w:pPr>
+        <w:ind w:left="720"/>
+      </w:pPr>
       <w:r>
         <w:t xml:space="preserve">Hier is vastgesteld welke rol zal elke lid van de team </w:t>
       </w:r>
@@ -219,11 +209,17 @@
       </w:r>
     </w:p>
     <w:p>
+      <w:pPr>
+        <w:ind w:left="720"/>
+      </w:pPr>
       <w:r>
         <w:t xml:space="preserve">Pavlo: </w:t>
       </w:r>
     </w:p>
     <w:p>
+      <w:pPr>
+        <w:ind w:left="720"/>
+      </w:pPr>
       <w:proofErr w:type="spellStart"/>
       <w:r>
         <w:t>Jullian</w:t>
@@ -240,11 +236,18 @@
       </w:r>
     </w:p>
     <w:p>
-      <w:r>
+      <w:pPr>
+        <w:ind w:left="720"/>
+      </w:pPr>
+      <w:r>
+        <w:lastRenderedPageBreak/>
         <w:t xml:space="preserve">Merel:  </w:t>
       </w:r>
     </w:p>
     <w:p>
+      <w:pPr>
+        <w:ind w:left="720"/>
+      </w:pPr>
       <w:r>
         <w:t xml:space="preserve">Aron: </w:t>
       </w:r>
@@ -265,11 +268,17 @@
       </w:r>
     </w:p>
     <w:p>
+      <w:pPr>
+        <w:ind w:left="720"/>
+      </w:pPr>
       <w:r>
         <w:t>Hier zijn vastgesteld behoeften van elke lid van het team aan welke de rest moet zo veel als het kan aan denken zo dat er geen misverstanden ontstaan. Het gaat over zakken over tijd beschikbaarheid of andere zaken buiten afgesproken tijden op locatie.</w:t>
       </w:r>
     </w:p>
     <w:p>
+      <w:pPr>
+        <w:ind w:left="720"/>
+      </w:pPr>
       <w:r>
         <w:t>Pavlo: geen specifieke behoeften</w:t>
       </w:r>
@@ -278,6 +287,9 @@
       </w:r>
     </w:p>
     <w:p>
+      <w:pPr>
+        <w:ind w:left="720"/>
+      </w:pPr>
       <w:proofErr w:type="spellStart"/>
       <w:r>
         <w:t>Jullian</w:t>
@@ -294,14 +306,26 @@
       </w:r>
     </w:p>
     <w:p>
+      <w:pPr>
+        <w:ind w:left="720"/>
+      </w:pPr>
       <w:r>
         <w:t>Merel:</w:t>
       </w:r>
       <w:r>
-        <w:t xml:space="preserve"> ik wil bijna al mijn werk aan dit project op school doen omdat ik thuis niet goed kan werken aan het project.</w:t>
-      </w:r>
-    </w:p>
-    <w:p>
+        <w:t xml:space="preserve"> ik wil bijna al mijn werk aan dit project op school doen omdat ik thuis niet </w:t>
+      </w:r>
+      <w:r>
+        <w:t xml:space="preserve">        </w:t>
+      </w:r>
+      <w:r>
+        <w:t>goed kan werken aan het project.</w:t>
+      </w:r>
+    </w:p>
+    <w:p>
+      <w:pPr>
+        <w:ind w:left="720"/>
+      </w:pPr>
       <w:r>
         <w:t>Aron:</w:t>
       </w:r>
@@ -322,6 +346,9 @@
       </w:r>
     </w:p>
     <w:p>
+      <w:pPr>
+        <w:ind w:left="720"/>
+      </w:pPr>
       <w:r>
         <w:t xml:space="preserve">Communicatie buiten de tijd op locatie zal plaats vinden met behulp van de </w:t>
       </w:r>
@@ -333,6 +360,9 @@
       </w:r>
     </w:p>
     <w:p>
+      <w:pPr>
+        <w:ind w:left="720"/>
+      </w:pPr>
       <w:r>
         <w:t>Verder is het verplicht om alle zaken die jouw mogelijkheden om aan het project te werken, zoals bijvoorbeeld ziekte tenminste aan een van de teamlid te doorgeven.</w:t>
       </w:r>
@@ -353,6 +383,9 @@
       </w:r>
     </w:p>
     <w:p>
+      <w:pPr>
+        <w:ind w:left="720"/>
+      </w:pPr>
       <w:r>
         <w:t xml:space="preserve">De planning is vastgesteld in </w:t>
       </w:r>
@@ -366,6 +399,9 @@
       </w:r>
     </w:p>
     <w:p>
+      <w:pPr>
+        <w:ind w:left="720"/>
+      </w:pPr>
       <w:r>
         <w:t>Als een team lid aan een taak uit de planning werkt dient die zijn naam bij de taak te zetten. Als de taak klaar is dient die gemarkeerd worden als klaar. Als nodig kan de team na gesprek met elkaar de planning veranderen. De taken die niet af zijn binnen de tijd op locatie dienen te worden afgemaakt door de persoon die hun naam heeft erbij gezet buiten uren.</w:t>
       </w:r>
@@ -386,9 +422,9 @@
       </w:r>
     </w:p>
     <w:p>
-      <w:r>
-        <w:tab/>
-      </w:r>
+      <w:pPr>
+        <w:ind w:left="720"/>
+      </w:pPr>
       <w:r>
         <w:t xml:space="preserve">Het doel van de sprint planning is om te bepalen wat er de komende sprint aan werk opgepakt kan worden om de meeste waarde te leveren aan de klant. De scrum master draagt er zorg voor dat de meeting plaatsvindt over de </w:t>
       </w:r>
@@ -398,7 +434,11 @@
       </w:r>
       <w:proofErr w:type="spellEnd"/>
       <w:r>
-        <w:t xml:space="preserve"> sprint. Hij geeft aan waarom deze sprint waardevol is voor de klant en hoe deze zich verhoudt tot het product goal, het commitment wat ligt op de product </w:t>
+        <w:t xml:space="preserve"> sprint. Hij geeft aan waarom deze sprint waardevol is voor de klant en hoe deze </w:t>
+      </w:r>
+      <w:r>
+        <w:lastRenderedPageBreak/>
+        <w:t xml:space="preserve">zich verhoudt tot het product goal, het commitment wat ligt op de product </w:t>
       </w:r>
       <w:proofErr w:type="spellStart"/>
       <w:r>
@@ -410,6 +450,9 @@
       </w:r>
     </w:p>
     <w:p>
+      <w:pPr>
+        <w:ind w:left="720"/>
+      </w:pPr>
       <w:r>
         <w:t xml:space="preserve">Samen met het gehele scrum team wordt vervolgens een sprint doel geformuleerd om deze klantwaarde te realiseren. Op basis hiervan maken de </w:t>
       </w:r>
@@ -460,8 +503,10 @@
       </w:r>
     </w:p>
     <w:p>
-      <w:r>
-        <w:tab/>
+      <w:pPr>
+        <w:ind w:left="720"/>
+      </w:pPr>
+      <w:r>
         <w:t>De aanwezigheid op locatie is elke</w:t>
       </w:r>
       <w:r>
@@ -475,8 +520,10 @@
       </w:r>
     </w:p>
     <w:p>
-      <w:r>
-        <w:tab/>
+      <w:pPr>
+        <w:ind w:left="720"/>
+      </w:pPr>
+      <w:r>
         <w:t>Verder als er wordt afgesproken een gesprek met de rest van de team is de aanwezigheid bij dit gesprek op afgesproken tijd ook verplicht.</w:t>
       </w:r>
     </w:p>
@@ -496,8 +543,10 @@
       </w:r>
     </w:p>
     <w:p>
-      <w:r>
-        <w:tab/>
+      <w:pPr>
+        <w:ind w:left="720"/>
+      </w:pPr>
+      <w:r>
         <w:t xml:space="preserve">Alle digitale werkstukken zoals code, documentatie worden in de </w:t>
       </w:r>
       <w:proofErr w:type="spellStart"/>
@@ -518,6 +567,9 @@
       </w:r>
     </w:p>
     <w:p>
+      <w:pPr>
+        <w:ind w:left="720"/>
+      </w:pPr>
       <w:r>
         <w:t>Verder is het verplicht om de werk in 2 weken tijd te afmaken. Het werk zal door de rest van de team gecontroleerd zijn op kwaliteit en zal alleen klaar gemarkeerd zijn als alle team leden daar mee eens zijn.</w:t>
       </w:r>
@@ -538,13 +590,9 @@
       </w:r>
     </w:p>
     <w:p>
-      <w:r>
-        <w:rPr>
-          <w:b/>
-          <w:bCs/>
-        </w:rPr>
-        <w:tab/>
-      </w:r>
+      <w:pPr>
+        <w:ind w:left="720"/>
+      </w:pPr>
       <w:r>
         <w:t>Als je absent of te laat bent wordt er verwacht dat je het laat weten door middel van een bericht</w:t>
       </w:r>
@@ -571,8 +619,10 @@
       </w:r>
     </w:p>
     <w:p>
-      <w:r>
-        <w:tab/>
+      <w:pPr>
+        <w:ind w:left="720"/>
+      </w:pPr>
+      <w:r>
         <w:t xml:space="preserve">Dezelfde procedure betreft het afmaken van werk, je krijgt 2 weken om door jou genomen taken te afmaken. Als het langer duurt dan dat dient je het aan de rest van de team vertellen waarom het zo is, als dat niet gedaan wordt volgt eerst een waarschuwing, dan </w:t>
       </w:r>
       <w:r>
@@ -608,6 +658,7 @@
     </w:p>
     <w:p>
       <w:r>
+        <w:lastRenderedPageBreak/>
         <w:t xml:space="preserve">Dit document is alleen geldig als alle team leden het hebben </w:t>
       </w:r>
       <w:proofErr w:type="spellStart"/>
@@ -682,7 +733,7 @@
         <w:kern w:val="2"/>
         <w:sz w:val="24"/>
         <w:szCs w:val="24"/>
-        <w:lang w:val="en-NL" w:eastAsia="en-US" w:bidi="ar-SA"/>
+        <w:lang w:eastAsia="en-US" w:bidi="ar-SA"/>
         <w14:ligatures w14:val="standardContextual"/>
       </w:rPr>
     </w:rPrDefault>
@@ -1070,18 +1121,18 @@
     <w:lsdException w:name="Unresolved Mention" w:semiHidden="1" w:unhideWhenUsed="1"/>
     <w:lsdException w:name="Smart Link" w:semiHidden="1" w:unhideWhenUsed="1"/>
   </w:latentStyles>
-  <w:style w:type="paragraph" w:default="1" w:styleId="Normal">
+  <w:style w:type="paragraph" w:default="1" w:styleId="Standaard">
     <w:name w:val="Normal"/>
     <w:qFormat/>
     <w:rPr>
       <w:lang w:val="nl-NL"/>
     </w:rPr>
   </w:style>
-  <w:style w:type="paragraph" w:styleId="Heading1">
+  <w:style w:type="paragraph" w:styleId="Kop1">
     <w:name w:val="heading 1"/>
-    <w:basedOn w:val="Normal"/>
-    <w:next w:val="Normal"/>
-    <w:link w:val="Heading1Char"/>
+    <w:basedOn w:val="Standaard"/>
+    <w:next w:val="Standaard"/>
+    <w:link w:val="Kop1Char"/>
     <w:uiPriority w:val="9"/>
     <w:qFormat/>
     <w:rsid w:val="00F4558C"/>
@@ -1098,11 +1149,11 @@
       <w:szCs w:val="40"/>
     </w:rPr>
   </w:style>
-  <w:style w:type="paragraph" w:styleId="Heading2">
+  <w:style w:type="paragraph" w:styleId="Kop2">
     <w:name w:val="heading 2"/>
-    <w:basedOn w:val="Normal"/>
-    <w:next w:val="Normal"/>
-    <w:link w:val="Heading2Char"/>
+    <w:basedOn w:val="Standaard"/>
+    <w:next w:val="Standaard"/>
+    <w:link w:val="Kop2Char"/>
     <w:uiPriority w:val="9"/>
     <w:semiHidden/>
     <w:unhideWhenUsed/>
@@ -1121,11 +1172,11 @@
       <w:szCs w:val="32"/>
     </w:rPr>
   </w:style>
-  <w:style w:type="paragraph" w:styleId="Heading3">
+  <w:style w:type="paragraph" w:styleId="Kop3">
     <w:name w:val="heading 3"/>
-    <w:basedOn w:val="Normal"/>
-    <w:next w:val="Normal"/>
-    <w:link w:val="Heading3Char"/>
+    <w:basedOn w:val="Standaard"/>
+    <w:next w:val="Standaard"/>
+    <w:link w:val="Kop3Char"/>
     <w:uiPriority w:val="9"/>
     <w:semiHidden/>
     <w:unhideWhenUsed/>
@@ -1144,11 +1195,11 @@
       <w:szCs w:val="28"/>
     </w:rPr>
   </w:style>
-  <w:style w:type="paragraph" w:styleId="Heading4">
+  <w:style w:type="paragraph" w:styleId="Kop4">
     <w:name w:val="heading 4"/>
-    <w:basedOn w:val="Normal"/>
-    <w:next w:val="Normal"/>
-    <w:link w:val="Heading4Char"/>
+    <w:basedOn w:val="Standaard"/>
+    <w:next w:val="Standaard"/>
+    <w:link w:val="Kop4Char"/>
     <w:uiPriority w:val="9"/>
     <w:semiHidden/>
     <w:unhideWhenUsed/>
@@ -1167,11 +1218,11 @@
       <w:color w:val="0F4761" w:themeColor="accent1" w:themeShade="BF"/>
     </w:rPr>
   </w:style>
-  <w:style w:type="paragraph" w:styleId="Heading5">
+  <w:style w:type="paragraph" w:styleId="Kop5">
     <w:name w:val="heading 5"/>
-    <w:basedOn w:val="Normal"/>
-    <w:next w:val="Normal"/>
-    <w:link w:val="Heading5Char"/>
+    <w:basedOn w:val="Standaard"/>
+    <w:next w:val="Standaard"/>
+    <w:link w:val="Kop5Char"/>
     <w:uiPriority w:val="9"/>
     <w:semiHidden/>
     <w:unhideWhenUsed/>
@@ -1188,11 +1239,11 @@
       <w:color w:val="0F4761" w:themeColor="accent1" w:themeShade="BF"/>
     </w:rPr>
   </w:style>
-  <w:style w:type="paragraph" w:styleId="Heading6">
+  <w:style w:type="paragraph" w:styleId="Kop6">
     <w:name w:val="heading 6"/>
-    <w:basedOn w:val="Normal"/>
-    <w:next w:val="Normal"/>
-    <w:link w:val="Heading6Char"/>
+    <w:basedOn w:val="Standaard"/>
+    <w:next w:val="Standaard"/>
+    <w:link w:val="Kop6Char"/>
     <w:uiPriority w:val="9"/>
     <w:semiHidden/>
     <w:unhideWhenUsed/>
@@ -1211,11 +1262,11 @@
       <w:color w:val="595959" w:themeColor="text1" w:themeTint="A6"/>
     </w:rPr>
   </w:style>
-  <w:style w:type="paragraph" w:styleId="Heading7">
+  <w:style w:type="paragraph" w:styleId="Kop7">
     <w:name w:val="heading 7"/>
-    <w:basedOn w:val="Normal"/>
-    <w:next w:val="Normal"/>
-    <w:link w:val="Heading7Char"/>
+    <w:basedOn w:val="Standaard"/>
+    <w:next w:val="Standaard"/>
+    <w:link w:val="Kop7Char"/>
     <w:uiPriority w:val="9"/>
     <w:semiHidden/>
     <w:unhideWhenUsed/>
@@ -1232,11 +1283,11 @@
       <w:color w:val="595959" w:themeColor="text1" w:themeTint="A6"/>
     </w:rPr>
   </w:style>
-  <w:style w:type="paragraph" w:styleId="Heading8">
+  <w:style w:type="paragraph" w:styleId="Kop8">
     <w:name w:val="heading 8"/>
-    <w:basedOn w:val="Normal"/>
-    <w:next w:val="Normal"/>
-    <w:link w:val="Heading8Char"/>
+    <w:basedOn w:val="Standaard"/>
+    <w:next w:val="Standaard"/>
+    <w:link w:val="Kop8Char"/>
     <w:uiPriority w:val="9"/>
     <w:semiHidden/>
     <w:unhideWhenUsed/>
@@ -1255,11 +1306,11 @@
       <w:color w:val="272727" w:themeColor="text1" w:themeTint="D8"/>
     </w:rPr>
   </w:style>
-  <w:style w:type="paragraph" w:styleId="Heading9">
+  <w:style w:type="paragraph" w:styleId="Kop9">
     <w:name w:val="heading 9"/>
-    <w:basedOn w:val="Normal"/>
-    <w:next w:val="Normal"/>
-    <w:link w:val="Heading9Char"/>
+    <w:basedOn w:val="Standaard"/>
+    <w:next w:val="Standaard"/>
+    <w:link w:val="Kop9Char"/>
     <w:uiPriority w:val="9"/>
     <w:semiHidden/>
     <w:unhideWhenUsed/>
@@ -1276,13 +1327,13 @@
       <w:color w:val="272727" w:themeColor="text1" w:themeTint="D8"/>
     </w:rPr>
   </w:style>
-  <w:style w:type="character" w:default="1" w:styleId="DefaultParagraphFont">
+  <w:style w:type="character" w:default="1" w:styleId="Standaardalinea-lettertype">
     <w:name w:val="Default Paragraph Font"/>
     <w:uiPriority w:val="1"/>
     <w:semiHidden/>
     <w:unhideWhenUsed/>
   </w:style>
-  <w:style w:type="table" w:default="1" w:styleId="TableNormal">
+  <w:style w:type="table" w:default="1" w:styleId="Standaardtabel">
     <w:name w:val="Normal Table"/>
     <w:uiPriority w:val="99"/>
     <w:semiHidden/>
@@ -1297,16 +1348,16 @@
       </w:tblCellMar>
     </w:tblPr>
   </w:style>
-  <w:style w:type="numbering" w:default="1" w:styleId="NoList">
+  <w:style w:type="numbering" w:default="1" w:styleId="Geenlijst">
     <w:name w:val="No List"/>
     <w:uiPriority w:val="99"/>
     <w:semiHidden/>
     <w:unhideWhenUsed/>
   </w:style>
-  <w:style w:type="character" w:customStyle="1" w:styleId="Heading1Char">
-    <w:name w:val="Heading 1 Char"/>
-    <w:basedOn w:val="DefaultParagraphFont"/>
-    <w:link w:val="Heading1"/>
+  <w:style w:type="character" w:customStyle="1" w:styleId="Kop1Char">
+    <w:name w:val="Kop 1 Char"/>
+    <w:basedOn w:val="Standaardalinea-lettertype"/>
+    <w:link w:val="Kop1"/>
     <w:uiPriority w:val="9"/>
     <w:rsid w:val="00F4558C"/>
     <w:rPr>
@@ -1317,10 +1368,10 @@
       <w:lang w:val="nl-NL"/>
     </w:rPr>
   </w:style>
-  <w:style w:type="character" w:customStyle="1" w:styleId="Heading2Char">
-    <w:name w:val="Heading 2 Char"/>
-    <w:basedOn w:val="DefaultParagraphFont"/>
-    <w:link w:val="Heading2"/>
+  <w:style w:type="character" w:customStyle="1" w:styleId="Kop2Char">
+    <w:name w:val="Kop 2 Char"/>
+    <w:basedOn w:val="Standaardalinea-lettertype"/>
+    <w:link w:val="Kop2"/>
     <w:uiPriority w:val="9"/>
     <w:semiHidden/>
     <w:rsid w:val="00F4558C"/>
@@ -1332,10 +1383,10 @@
       <w:lang w:val="nl-NL"/>
     </w:rPr>
   </w:style>
-  <w:style w:type="character" w:customStyle="1" w:styleId="Heading3Char">
-    <w:name w:val="Heading 3 Char"/>
-    <w:basedOn w:val="DefaultParagraphFont"/>
-    <w:link w:val="Heading3"/>
+  <w:style w:type="character" w:customStyle="1" w:styleId="Kop3Char">
+    <w:name w:val="Kop 3 Char"/>
+    <w:basedOn w:val="Standaardalinea-lettertype"/>
+    <w:link w:val="Kop3"/>
     <w:uiPriority w:val="9"/>
     <w:semiHidden/>
     <w:rsid w:val="00F4558C"/>
@@ -1347,10 +1398,10 @@
       <w:lang w:val="nl-NL"/>
     </w:rPr>
   </w:style>
-  <w:style w:type="character" w:customStyle="1" w:styleId="Heading4Char">
-    <w:name w:val="Heading 4 Char"/>
-    <w:basedOn w:val="DefaultParagraphFont"/>
-    <w:link w:val="Heading4"/>
+  <w:style w:type="character" w:customStyle="1" w:styleId="Kop4Char">
+    <w:name w:val="Kop 4 Char"/>
+    <w:basedOn w:val="Standaardalinea-lettertype"/>
+    <w:link w:val="Kop4"/>
     <w:uiPriority w:val="9"/>
     <w:semiHidden/>
     <w:rsid w:val="00F4558C"/>
@@ -1362,10 +1413,10 @@
       <w:lang w:val="nl-NL"/>
     </w:rPr>
   </w:style>
-  <w:style w:type="character" w:customStyle="1" w:styleId="Heading5Char">
-    <w:name w:val="Heading 5 Char"/>
-    <w:basedOn w:val="DefaultParagraphFont"/>
-    <w:link w:val="Heading5"/>
+  <w:style w:type="character" w:customStyle="1" w:styleId="Kop5Char">
+    <w:name w:val="Kop 5 Char"/>
+    <w:basedOn w:val="Standaardalinea-lettertype"/>
+    <w:link w:val="Kop5"/>
     <w:uiPriority w:val="9"/>
     <w:semiHidden/>
     <w:rsid w:val="00F4558C"/>
@@ -1375,10 +1426,10 @@
       <w:lang w:val="nl-NL"/>
     </w:rPr>
   </w:style>
-  <w:style w:type="character" w:customStyle="1" w:styleId="Heading6Char">
-    <w:name w:val="Heading 6 Char"/>
-    <w:basedOn w:val="DefaultParagraphFont"/>
-    <w:link w:val="Heading6"/>
+  <w:style w:type="character" w:customStyle="1" w:styleId="Kop6Char">
+    <w:name w:val="Kop 6 Char"/>
+    <w:basedOn w:val="Standaardalinea-lettertype"/>
+    <w:link w:val="Kop6"/>
     <w:uiPriority w:val="9"/>
     <w:semiHidden/>
     <w:rsid w:val="00F4558C"/>
@@ -1390,10 +1441,10 @@
       <w:lang w:val="nl-NL"/>
     </w:rPr>
   </w:style>
-  <w:style w:type="character" w:customStyle="1" w:styleId="Heading7Char">
-    <w:name w:val="Heading 7 Char"/>
-    <w:basedOn w:val="DefaultParagraphFont"/>
-    <w:link w:val="Heading7"/>
+  <w:style w:type="character" w:customStyle="1" w:styleId="Kop7Char">
+    <w:name w:val="Kop 7 Char"/>
+    <w:basedOn w:val="Standaardalinea-lettertype"/>
+    <w:link w:val="Kop7"/>
     <w:uiPriority w:val="9"/>
     <w:semiHidden/>
     <w:rsid w:val="00F4558C"/>
@@ -1403,10 +1454,10 @@
       <w:lang w:val="nl-NL"/>
     </w:rPr>
   </w:style>
-  <w:style w:type="character" w:customStyle="1" w:styleId="Heading8Char">
-    <w:name w:val="Heading 8 Char"/>
-    <w:basedOn w:val="DefaultParagraphFont"/>
-    <w:link w:val="Heading8"/>
+  <w:style w:type="character" w:customStyle="1" w:styleId="Kop8Char">
+    <w:name w:val="Kop 8 Char"/>
+    <w:basedOn w:val="Standaardalinea-lettertype"/>
+    <w:link w:val="Kop8"/>
     <w:uiPriority w:val="9"/>
     <w:semiHidden/>
     <w:rsid w:val="00F4558C"/>
@@ -1418,10 +1469,10 @@
       <w:lang w:val="nl-NL"/>
     </w:rPr>
   </w:style>
-  <w:style w:type="character" w:customStyle="1" w:styleId="Heading9Char">
-    <w:name w:val="Heading 9 Char"/>
-    <w:basedOn w:val="DefaultParagraphFont"/>
-    <w:link w:val="Heading9"/>
+  <w:style w:type="character" w:customStyle="1" w:styleId="Kop9Char">
+    <w:name w:val="Kop 9 Char"/>
+    <w:basedOn w:val="Standaardalinea-lettertype"/>
+    <w:link w:val="Kop9"/>
     <w:uiPriority w:val="9"/>
     <w:semiHidden/>
     <w:rsid w:val="00F4558C"/>
@@ -1431,11 +1482,11 @@
       <w:lang w:val="nl-NL"/>
     </w:rPr>
   </w:style>
-  <w:style w:type="paragraph" w:styleId="Title">
+  <w:style w:type="paragraph" w:styleId="Titel">
     <w:name w:val="Title"/>
-    <w:basedOn w:val="Normal"/>
-    <w:next w:val="Normal"/>
-    <w:link w:val="TitleChar"/>
+    <w:basedOn w:val="Standaard"/>
+    <w:next w:val="Standaard"/>
+    <w:link w:val="TitelChar"/>
     <w:uiPriority w:val="10"/>
     <w:qFormat/>
     <w:rsid w:val="00F4558C"/>
@@ -1451,10 +1502,10 @@
       <w:szCs w:val="56"/>
     </w:rPr>
   </w:style>
-  <w:style w:type="character" w:customStyle="1" w:styleId="TitleChar">
-    <w:name w:val="Title Char"/>
-    <w:basedOn w:val="DefaultParagraphFont"/>
-    <w:link w:val="Title"/>
+  <w:style w:type="character" w:customStyle="1" w:styleId="TitelChar">
+    <w:name w:val="Titel Char"/>
+    <w:basedOn w:val="Standaardalinea-lettertype"/>
+    <w:link w:val="Titel"/>
     <w:uiPriority w:val="10"/>
     <w:rsid w:val="00F4558C"/>
     <w:rPr>
@@ -1466,11 +1517,11 @@
       <w:lang w:val="nl-NL"/>
     </w:rPr>
   </w:style>
-  <w:style w:type="paragraph" w:styleId="Subtitle">
+  <w:style w:type="paragraph" w:styleId="Ondertitel">
     <w:name w:val="Subtitle"/>
-    <w:basedOn w:val="Normal"/>
-    <w:next w:val="Normal"/>
-    <w:link w:val="SubtitleChar"/>
+    <w:basedOn w:val="Standaard"/>
+    <w:next w:val="Standaard"/>
+    <w:link w:val="OndertitelChar"/>
     <w:uiPriority w:val="11"/>
     <w:qFormat/>
     <w:rsid w:val="00F4558C"/>
@@ -1487,10 +1538,10 @@
       <w:szCs w:val="28"/>
     </w:rPr>
   </w:style>
-  <w:style w:type="character" w:customStyle="1" w:styleId="SubtitleChar">
-    <w:name w:val="Subtitle Char"/>
-    <w:basedOn w:val="DefaultParagraphFont"/>
-    <w:link w:val="Subtitle"/>
+  <w:style w:type="character" w:customStyle="1" w:styleId="OndertitelChar">
+    <w:name w:val="Ondertitel Char"/>
+    <w:basedOn w:val="Standaardalinea-lettertype"/>
+    <w:link w:val="Ondertitel"/>
     <w:uiPriority w:val="11"/>
     <w:rsid w:val="00F4558C"/>
     <w:rPr>
@@ -1502,11 +1553,11 @@
       <w:lang w:val="nl-NL"/>
     </w:rPr>
   </w:style>
-  <w:style w:type="paragraph" w:styleId="Quote">
+  <w:style w:type="paragraph" w:styleId="Citaat">
     <w:name w:val="Quote"/>
-    <w:basedOn w:val="Normal"/>
-    <w:next w:val="Normal"/>
-    <w:link w:val="QuoteChar"/>
+    <w:basedOn w:val="Standaard"/>
+    <w:next w:val="Standaard"/>
+    <w:link w:val="CitaatChar"/>
     <w:uiPriority w:val="29"/>
     <w:qFormat/>
     <w:rsid w:val="00F4558C"/>
@@ -1520,10 +1571,10 @@
       <w:color w:val="404040" w:themeColor="text1" w:themeTint="BF"/>
     </w:rPr>
   </w:style>
-  <w:style w:type="character" w:customStyle="1" w:styleId="QuoteChar">
-    <w:name w:val="Quote Char"/>
-    <w:basedOn w:val="DefaultParagraphFont"/>
-    <w:link w:val="Quote"/>
+  <w:style w:type="character" w:customStyle="1" w:styleId="CitaatChar">
+    <w:name w:val="Citaat Char"/>
+    <w:basedOn w:val="Standaardalinea-lettertype"/>
+    <w:link w:val="Citaat"/>
     <w:uiPriority w:val="29"/>
     <w:rsid w:val="00F4558C"/>
     <w:rPr>
@@ -1533,9 +1584,9 @@
       <w:lang w:val="nl-NL"/>
     </w:rPr>
   </w:style>
-  <w:style w:type="paragraph" w:styleId="ListParagraph">
+  <w:style w:type="paragraph" w:styleId="Lijstalinea">
     <w:name w:val="List Paragraph"/>
-    <w:basedOn w:val="Normal"/>
+    <w:basedOn w:val="Standaard"/>
     <w:uiPriority w:val="34"/>
     <w:qFormat/>
     <w:rsid w:val="00F4558C"/>
@@ -1544,9 +1595,9 @@
       <w:contextualSpacing/>
     </w:pPr>
   </w:style>
-  <w:style w:type="character" w:styleId="IntenseEmphasis">
+  <w:style w:type="character" w:styleId="Intensievebenadrukking">
     <w:name w:val="Intense Emphasis"/>
-    <w:basedOn w:val="DefaultParagraphFont"/>
+    <w:basedOn w:val="Standaardalinea-lettertype"/>
     <w:uiPriority w:val="21"/>
     <w:qFormat/>
     <w:rsid w:val="00F4558C"/>
@@ -1556,11 +1607,11 @@
       <w:color w:val="0F4761" w:themeColor="accent1" w:themeShade="BF"/>
     </w:rPr>
   </w:style>
-  <w:style w:type="paragraph" w:styleId="IntenseQuote">
+  <w:style w:type="paragraph" w:styleId="Duidelijkcitaat">
     <w:name w:val="Intense Quote"/>
-    <w:basedOn w:val="Normal"/>
-    <w:next w:val="Normal"/>
-    <w:link w:val="IntenseQuoteChar"/>
+    <w:basedOn w:val="Standaard"/>
+    <w:next w:val="Standaard"/>
+    <w:link w:val="DuidelijkcitaatChar"/>
     <w:uiPriority w:val="30"/>
     <w:qFormat/>
     <w:rsid w:val="00F4558C"/>
@@ -1579,10 +1630,10 @@
       <w:color w:val="0F4761" w:themeColor="accent1" w:themeShade="BF"/>
     </w:rPr>
   </w:style>
-  <w:style w:type="character" w:customStyle="1" w:styleId="IntenseQuoteChar">
-    <w:name w:val="Intense Quote Char"/>
-    <w:basedOn w:val="DefaultParagraphFont"/>
-    <w:link w:val="IntenseQuote"/>
+  <w:style w:type="character" w:customStyle="1" w:styleId="DuidelijkcitaatChar">
+    <w:name w:val="Duidelijk citaat Char"/>
+    <w:basedOn w:val="Standaardalinea-lettertype"/>
+    <w:link w:val="Duidelijkcitaat"/>
     <w:uiPriority w:val="30"/>
     <w:rsid w:val="00F4558C"/>
     <w:rPr>
@@ -1592,9 +1643,9 @@
       <w:lang w:val="nl-NL"/>
     </w:rPr>
   </w:style>
-  <w:style w:type="character" w:styleId="IntenseReference">
+  <w:style w:type="character" w:styleId="Intensieveverwijzing">
     <w:name w:val="Intense Reference"/>
-    <w:basedOn w:val="DefaultParagraphFont"/>
+    <w:basedOn w:val="Standaardalinea-lettertype"/>
     <w:uiPriority w:val="32"/>
     <w:qFormat/>
     <w:rsid w:val="00F4558C"/>

</xml_diff>